<commit_message>
report ready for first review
</commit_message>
<xml_diff>
--- a/Docs/Project_Proposal.docx
+++ b/Docs/Project_Proposal.docx
@@ -8,6 +8,8 @@
         <w:rPr>
           <w:b/>
           <w:bCs/>
+          <w:sz w:val="24"/>
+          <w:szCs w:val="24"/>
           <w:u w:val="single"/>
         </w:rPr>
       </w:pPr>
@@ -15,25 +17,11 @@
         <w:rPr>
           <w:b/>
           <w:bCs/>
+          <w:sz w:val="24"/>
+          <w:szCs w:val="24"/>
           <w:u w:val="single"/>
         </w:rPr>
-        <w:t xml:space="preserve">Capstone </w:t>
-      </w:r>
-      <w:r>
-        <w:rPr>
-          <w:b/>
-          <w:bCs/>
-          <w:u w:val="single"/>
-        </w:rPr>
-        <w:t>2</w:t>
-      </w:r>
-      <w:r>
-        <w:rPr>
-          <w:b/>
-          <w:bCs/>
-          <w:u w:val="single"/>
-        </w:rPr>
-        <w:t xml:space="preserve"> Project Proposal: </w:t>
+        <w:t xml:space="preserve">Capstone 2 Project Proposal: </w:t>
       </w:r>
     </w:p>
     <w:p>
@@ -44,6 +32,8 @@
           <w:bCs/>
           <w:i/>
           <w:iCs/>
+          <w:sz w:val="24"/>
+          <w:szCs w:val="24"/>
         </w:rPr>
       </w:pPr>
       <w:r>
@@ -52,6 +42,8 @@
           <w:bCs/>
           <w:i/>
           <w:iCs/>
+          <w:sz w:val="24"/>
+          <w:szCs w:val="24"/>
         </w:rPr>
         <w:t>Customer Segmentation / Predicting</w:t>
       </w:r>
@@ -61,6 +53,8 @@
           <w:bCs/>
           <w:i/>
           <w:iCs/>
+          <w:sz w:val="24"/>
+          <w:szCs w:val="24"/>
         </w:rPr>
         <w:t xml:space="preserve"> </w:t>
       </w:r>
@@ -70,6 +64,8 @@
           <w:bCs/>
           <w:i/>
           <w:iCs/>
+          <w:sz w:val="24"/>
+          <w:szCs w:val="24"/>
         </w:rPr>
         <w:t>Offer Accepta</w:t>
       </w:r>
@@ -79,6 +75,8 @@
           <w:bCs/>
           <w:i/>
           <w:iCs/>
+          <w:sz w:val="24"/>
+          <w:szCs w:val="24"/>
         </w:rPr>
         <w:t xml:space="preserve">nce </w:t>
       </w:r>
@@ -88,6 +86,8 @@
         <w:rPr>
           <w:b/>
           <w:bCs/>
+          <w:sz w:val="24"/>
+          <w:szCs w:val="24"/>
         </w:rPr>
       </w:pPr>
     </w:p>
@@ -96,45 +96,95 @@
         <w:rPr>
           <w:b/>
           <w:bCs/>
+          <w:sz w:val="24"/>
+          <w:szCs w:val="24"/>
         </w:rPr>
       </w:pPr>
       <w:r>
         <w:rPr>
           <w:b/>
           <w:bCs/>
+          <w:sz w:val="24"/>
+          <w:szCs w:val="24"/>
         </w:rPr>
         <w:t>What is the problem you want to solve?</w:t>
       </w:r>
     </w:p>
     <w:p>
-      <w:r>
+      <w:pPr>
+        <w:rPr>
+          <w:sz w:val="24"/>
+          <w:szCs w:val="24"/>
+        </w:rPr>
+      </w:pPr>
+      <w:r>
+        <w:rPr>
+          <w:sz w:val="24"/>
+          <w:szCs w:val="24"/>
+        </w:rPr>
         <w:t xml:space="preserve">A company has tracked the results of six marketing campaigns for the same offer. The offer is a discount on a bundle of products including wine, meat, fish, sweets, and a small piece of gold jewelry.  With response data from over two thousand customers who received the offer six times, the company would like me to </w:t>
       </w:r>
       <w:r>
+        <w:rPr>
+          <w:sz w:val="24"/>
+          <w:szCs w:val="24"/>
+        </w:rPr>
         <w:t xml:space="preserve">predict </w:t>
       </w:r>
       <w:r>
+        <w:rPr>
+          <w:sz w:val="24"/>
+          <w:szCs w:val="24"/>
+        </w:rPr>
         <w:t>customer</w:t>
       </w:r>
       <w:r>
+        <w:rPr>
+          <w:sz w:val="24"/>
+          <w:szCs w:val="24"/>
+        </w:rPr>
         <w:t xml:space="preserve"> acceptance rate</w:t>
       </w:r>
       <w:r>
+        <w:rPr>
+          <w:sz w:val="24"/>
+          <w:szCs w:val="24"/>
+        </w:rPr>
         <w:t>s to view which customers will accept the offer more often, less often, or not at all. A</w:t>
       </w:r>
       <w:r>
+        <w:rPr>
+          <w:sz w:val="24"/>
+          <w:szCs w:val="24"/>
+        </w:rPr>
         <w:t xml:space="preserve"> segmentation of </w:t>
       </w:r>
       <w:r>
+        <w:rPr>
+          <w:sz w:val="24"/>
+          <w:szCs w:val="24"/>
+        </w:rPr>
         <w:t>their</w:t>
       </w:r>
       <w:r>
+        <w:rPr>
+          <w:sz w:val="24"/>
+          <w:szCs w:val="24"/>
+        </w:rPr>
         <w:t xml:space="preserve"> customers</w:t>
       </w:r>
       <w:r>
+        <w:rPr>
+          <w:sz w:val="24"/>
+          <w:szCs w:val="24"/>
+        </w:rPr>
         <w:t xml:space="preserve"> has been requested as well</w:t>
       </w:r>
       <w:r>
+        <w:rPr>
+          <w:sz w:val="24"/>
+          <w:szCs w:val="24"/>
+        </w:rPr>
         <w:t xml:space="preserve">. </w:t>
       </w:r>
     </w:p>
@@ -143,6 +193,8 @@
         <w:rPr>
           <w:b/>
           <w:bCs/>
+          <w:sz w:val="24"/>
+          <w:szCs w:val="24"/>
         </w:rPr>
       </w:pPr>
     </w:p>
@@ -151,21 +203,61 @@
         <w:rPr>
           <w:b/>
           <w:bCs/>
+          <w:sz w:val="24"/>
+          <w:szCs w:val="24"/>
         </w:rPr>
       </w:pPr>
       <w:r>
         <w:rPr>
           <w:b/>
           <w:bCs/>
+          <w:sz w:val="24"/>
+          <w:szCs w:val="24"/>
         </w:rPr>
         <w:t>Who is your client and why do they care about this problem?</w:t>
       </w:r>
     </w:p>
     <w:p>
-      <w:r>
-        <w:t xml:space="preserve">The client is an anonymous company that sells wine, meat, fish, sweets, and gold products. The client’s customers can purchase their products in-store, online, or from their catalog. The client wants to utilize their historical campaign data to now run a seventh campaign that is more targeted. </w:t>
-      </w:r>
-      <w:r>
+      <w:pPr>
+        <w:rPr>
+          <w:sz w:val="24"/>
+          <w:szCs w:val="24"/>
+        </w:rPr>
+      </w:pPr>
+      <w:r>
+        <w:rPr>
+          <w:sz w:val="24"/>
+          <w:szCs w:val="24"/>
+        </w:rPr>
+        <w:t>The client is an anonymous company that sells wine, meat, fish, sweets, and gold products. The client’s customers can purchase their products in-store, online, or from their catalog. The client wants to utilize their historical campaign data to now run a seventh campaign that is more targeted</w:t>
+      </w:r>
+      <w:r>
+        <w:rPr>
+          <w:sz w:val="24"/>
+          <w:szCs w:val="24"/>
+        </w:rPr>
+        <w:t xml:space="preserve">, </w:t>
+      </w:r>
+      <w:r>
+        <w:rPr>
+          <w:rFonts w:cstheme="minorHAnsi"/>
+          <w:sz w:val="24"/>
+          <w:szCs w:val="24"/>
+        </w:rPr>
+        <w:t>reducing unnecessary customer contact costs while also limiting any associated decrease in revenue.</w:t>
+      </w:r>
+      <w:r>
+        <w:rPr>
+          <w:sz w:val="24"/>
+          <w:szCs w:val="24"/>
+        </w:rPr>
+        <w:t xml:space="preserve"> </w:t>
+      </w:r>
+      <w:r>
+        <w:rPr>
+          <w:sz w:val="24"/>
+          <w:szCs w:val="24"/>
+        </w:rPr>
         <w:t xml:space="preserve">The segmentation has been requested as the client would like to understand the key features of each customer group to successfully market the current offer and any future offers to their customers. </w:t>
       </w:r>
     </w:p>
@@ -174,6 +266,8 @@
         <w:rPr>
           <w:b/>
           <w:bCs/>
+          <w:sz w:val="24"/>
+          <w:szCs w:val="24"/>
         </w:rPr>
       </w:pPr>
     </w:p>
@@ -182,18 +276,32 @@
         <w:rPr>
           <w:b/>
           <w:bCs/>
+          <w:sz w:val="24"/>
+          <w:szCs w:val="24"/>
         </w:rPr>
       </w:pPr>
       <w:r>
         <w:rPr>
           <w:b/>
           <w:bCs/>
+          <w:sz w:val="24"/>
+          <w:szCs w:val="24"/>
         </w:rPr>
         <w:t xml:space="preserve">What data are you using? How will you acquire the data? </w:t>
       </w:r>
     </w:p>
     <w:p>
-      <w:r>
+      <w:pPr>
+        <w:rPr>
+          <w:sz w:val="24"/>
+          <w:szCs w:val="24"/>
+        </w:rPr>
+      </w:pPr>
+      <w:r>
+        <w:rPr>
+          <w:sz w:val="24"/>
+          <w:szCs w:val="24"/>
+        </w:rPr>
         <w:t xml:space="preserve">I am using a dataset that the company provided tracking the customers response to the six offer attempts and each customer’s unique features. </w:t>
       </w:r>
     </w:p>
@@ -202,143 +310,333 @@
         <w:rPr>
           <w:b/>
           <w:bCs/>
+          <w:sz w:val="24"/>
+          <w:szCs w:val="24"/>
         </w:rPr>
       </w:pPr>
     </w:p>
     <w:p>
+      <w:pPr>
+        <w:rPr>
+          <w:sz w:val="24"/>
+          <w:szCs w:val="24"/>
+        </w:rPr>
+      </w:pPr>
       <w:r>
         <w:rPr>
           <w:b/>
           <w:bCs/>
+          <w:sz w:val="24"/>
+          <w:szCs w:val="24"/>
         </w:rPr>
         <w:t xml:space="preserve">How will you solve this problem? </w:t>
       </w:r>
     </w:p>
     <w:p>
-      <w:r>
+      <w:pPr>
+        <w:rPr>
+          <w:sz w:val="24"/>
+          <w:szCs w:val="24"/>
+        </w:rPr>
+      </w:pPr>
+      <w:r>
+        <w:rPr>
+          <w:sz w:val="24"/>
+          <w:szCs w:val="24"/>
+        </w:rPr>
         <w:t xml:space="preserve">Utilizing each customer’s features and </w:t>
       </w:r>
       <w:r>
+        <w:rPr>
+          <w:sz w:val="24"/>
+          <w:szCs w:val="24"/>
+        </w:rPr>
         <w:t>acceptance</w:t>
       </w:r>
       <w:r>
+        <w:rPr>
+          <w:sz w:val="24"/>
+          <w:szCs w:val="24"/>
+        </w:rPr>
         <w:t xml:space="preserve"> </w:t>
       </w:r>
       <w:r>
+        <w:rPr>
+          <w:sz w:val="24"/>
+          <w:szCs w:val="24"/>
+        </w:rPr>
         <w:t>rate</w:t>
       </w:r>
       <w:r>
+        <w:rPr>
+          <w:sz w:val="24"/>
+          <w:szCs w:val="24"/>
+        </w:rPr>
         <w:t xml:space="preserve">, I will </w:t>
       </w:r>
       <w:r>
+        <w:rPr>
+          <w:sz w:val="24"/>
+          <w:szCs w:val="24"/>
+        </w:rPr>
         <w:t>train</w:t>
       </w:r>
       <w:r>
+        <w:rPr>
+          <w:sz w:val="24"/>
+          <w:szCs w:val="24"/>
+        </w:rPr>
         <w:t xml:space="preserve"> a model predict</w:t>
       </w:r>
       <w:r>
+        <w:rPr>
+          <w:sz w:val="24"/>
+          <w:szCs w:val="24"/>
+        </w:rPr>
         <w:t>ing</w:t>
       </w:r>
       <w:r>
+        <w:rPr>
+          <w:sz w:val="24"/>
+          <w:szCs w:val="24"/>
+        </w:rPr>
         <w:t xml:space="preserve"> the likelihood of any given customer accepting the offer.</w:t>
       </w:r>
       <w:r>
+        <w:rPr>
+          <w:sz w:val="24"/>
+          <w:szCs w:val="24"/>
+        </w:rPr>
         <w:t xml:space="preserve"> If a customer is predicted to accept to have an acceptance rate above zero, I will assign then assign the customer to an acceptance likelihood group (Low/Medium/ High).</w:t>
       </w:r>
       <w:r>
+        <w:rPr>
+          <w:sz w:val="24"/>
+          <w:szCs w:val="24"/>
+        </w:rPr>
         <w:t xml:space="preserve"> I will also utilize unsupervised machine learning techniques to segment customers based on their features. </w:t>
       </w:r>
       <w:r>
+        <w:rPr>
+          <w:sz w:val="24"/>
+          <w:szCs w:val="24"/>
+        </w:rPr>
         <w:t>With</w:t>
       </w:r>
       <w:r>
+        <w:rPr>
+          <w:sz w:val="24"/>
+          <w:szCs w:val="24"/>
+        </w:rPr>
         <w:t xml:space="preserve"> the segmentation and historical acceptance rate for each customer, </w:t>
       </w:r>
       <w:r>
+        <w:rPr>
+          <w:sz w:val="24"/>
+          <w:szCs w:val="24"/>
+        </w:rPr>
         <w:t>I</w:t>
       </w:r>
       <w:r>
+        <w:rPr>
+          <w:sz w:val="24"/>
+          <w:szCs w:val="24"/>
+        </w:rPr>
         <w:t xml:space="preserve"> can </w:t>
       </w:r>
       <w:r>
+        <w:rPr>
+          <w:sz w:val="24"/>
+          <w:szCs w:val="24"/>
+        </w:rPr>
         <w:t>analyze and rank the resulting customer</w:t>
       </w:r>
       <w:r>
+        <w:rPr>
+          <w:sz w:val="24"/>
+          <w:szCs w:val="24"/>
+        </w:rPr>
         <w:t xml:space="preserve"> groups </w:t>
       </w:r>
       <w:r>
+        <w:rPr>
+          <w:sz w:val="24"/>
+          <w:szCs w:val="24"/>
+        </w:rPr>
         <w:t xml:space="preserve">based on their average acceptance rates. </w:t>
       </w:r>
     </w:p>
     <w:p>
-      <w:r>
+      <w:pPr>
+        <w:rPr>
+          <w:sz w:val="24"/>
+          <w:szCs w:val="24"/>
+        </w:rPr>
+      </w:pPr>
+      <w:r>
+        <w:rPr>
+          <w:sz w:val="24"/>
+          <w:szCs w:val="24"/>
+        </w:rPr>
+        <w:lastRenderedPageBreak/>
         <w:t xml:space="preserve">I </w:t>
       </w:r>
       <w:r>
+        <w:rPr>
+          <w:sz w:val="24"/>
+          <w:szCs w:val="24"/>
+        </w:rPr>
         <w:t xml:space="preserve">will </w:t>
       </w:r>
       <w:r>
+        <w:rPr>
+          <w:sz w:val="24"/>
+          <w:szCs w:val="24"/>
+        </w:rPr>
         <w:t>provide the client</w:t>
       </w:r>
       <w:r>
+        <w:rPr>
+          <w:sz w:val="24"/>
+          <w:szCs w:val="24"/>
+        </w:rPr>
         <w:t xml:space="preserve"> with</w:t>
       </w:r>
       <w:r>
+        <w:rPr>
+          <w:sz w:val="24"/>
+          <w:szCs w:val="24"/>
+        </w:rPr>
         <w:t xml:space="preserve"> key features </w:t>
       </w:r>
       <w:r>
+        <w:rPr>
+          <w:sz w:val="24"/>
+          <w:szCs w:val="24"/>
+        </w:rPr>
         <w:t>identifying</w:t>
       </w:r>
       <w:r>
+        <w:rPr>
+          <w:sz w:val="24"/>
+          <w:szCs w:val="24"/>
+        </w:rPr>
         <w:t xml:space="preserve"> each of the customer groups and </w:t>
       </w:r>
       <w:r>
+        <w:rPr>
+          <w:sz w:val="24"/>
+          <w:szCs w:val="24"/>
+        </w:rPr>
         <w:t>which features contain</w:t>
       </w:r>
       <w:r>
+        <w:rPr>
+          <w:sz w:val="24"/>
+          <w:szCs w:val="24"/>
+        </w:rPr>
         <w:t>ed</w:t>
       </w:r>
       <w:r>
+        <w:rPr>
+          <w:sz w:val="24"/>
+          <w:szCs w:val="24"/>
+        </w:rPr>
         <w:t xml:space="preserve"> the </w:t>
       </w:r>
       <w:r>
+        <w:rPr>
+          <w:sz w:val="24"/>
+          <w:szCs w:val="24"/>
+        </w:rPr>
         <w:t>most favorable</w:t>
       </w:r>
       <w:r>
+        <w:rPr>
+          <w:sz w:val="24"/>
+          <w:szCs w:val="24"/>
+        </w:rPr>
         <w:t>/unfavorable</w:t>
       </w:r>
       <w:r>
+        <w:rPr>
+          <w:sz w:val="24"/>
+          <w:szCs w:val="24"/>
+        </w:rPr>
         <w:t xml:space="preserve"> influence on the offer </w:t>
       </w:r>
       <w:r>
+        <w:rPr>
+          <w:sz w:val="24"/>
+          <w:szCs w:val="24"/>
+        </w:rPr>
         <w:t xml:space="preserve">acceptance </w:t>
       </w:r>
       <w:r>
+        <w:rPr>
+          <w:sz w:val="24"/>
+          <w:szCs w:val="24"/>
+        </w:rPr>
         <w:t>rate</w:t>
       </w:r>
       <w:r>
+        <w:rPr>
+          <w:sz w:val="24"/>
+          <w:szCs w:val="24"/>
+        </w:rPr>
         <w:t>. From there, the marketing team can formulate</w:t>
       </w:r>
       <w:r>
+        <w:rPr>
+          <w:sz w:val="24"/>
+          <w:szCs w:val="24"/>
+        </w:rPr>
         <w:t xml:space="preserve"> targeted approach</w:t>
       </w:r>
       <w:r>
+        <w:rPr>
+          <w:sz w:val="24"/>
+          <w:szCs w:val="24"/>
+        </w:rPr>
         <w:t>es</w:t>
       </w:r>
       <w:r>
+        <w:rPr>
+          <w:sz w:val="24"/>
+          <w:szCs w:val="24"/>
+        </w:rPr>
         <w:t xml:space="preserve"> for the offer</w:t>
       </w:r>
       <w:r>
+        <w:rPr>
+          <w:sz w:val="24"/>
+          <w:szCs w:val="24"/>
+        </w:rPr>
         <w:t xml:space="preserve"> and improve future marketing strategies</w:t>
       </w:r>
       <w:r>
+        <w:rPr>
+          <w:sz w:val="24"/>
+          <w:szCs w:val="24"/>
+        </w:rPr>
         <w:t xml:space="preserve"> for the offer/other offers. </w:t>
       </w:r>
       <w:r>
+        <w:rPr>
+          <w:sz w:val="24"/>
+          <w:szCs w:val="24"/>
+        </w:rPr>
         <w:t xml:space="preserve"> </w:t>
       </w:r>
     </w:p>
-    <w:p/>
+    <w:p>
+      <w:pPr>
+        <w:rPr>
+          <w:sz w:val="24"/>
+          <w:szCs w:val="24"/>
+        </w:rPr>
+      </w:pPr>
+    </w:p>
     <w:sectPr>
       <w:pgSz w:w="12240" w:h="15840"/>
       <w:pgMar w:top="1440" w:right="1440" w:bottom="1440" w:left="1440" w:header="720" w:footer="720" w:gutter="0"/>

</xml_diff>